<commit_message>
Added draft for number 2
</commit_message>
<xml_diff>
--- a/regre.docx
+++ b/regre.docx
@@ -747,9 +747,8 @@
       <w:pPr>
         <w:spacing w:after="0" w:line="240" w:lineRule="auto"/>
         <w:rPr>
-          <w:rFonts w:ascii="Times New Roman" w:eastAsia="Times New Roman" w:hAnsi="Times New Roman" w:cs="Times New Roman"/>
-          <w:sz w:val="24"/>
-          <w:szCs w:val="24"/>
+          <w:rFonts w:ascii="Arial" w:eastAsia="Times New Roman" w:hAnsi="Arial" w:cs="Arial"/>
+          <w:color w:val="000000"/>
           <w:lang w:eastAsia="en-PH"/>
         </w:rPr>
       </w:pPr>
@@ -765,7 +764,6 @@
     <w:p>
       <w:pPr>
         <w:spacing w:after="0" w:line="240" w:lineRule="auto"/>
-        <w:jc w:val="center"/>
         <w:rPr>
           <w:rFonts w:ascii="Times New Roman" w:eastAsia="Times New Roman" w:hAnsi="Times New Roman" w:cs="Times New Roman"/>
           <w:sz w:val="24"/>
@@ -773,69 +771,269 @@
           <w:lang w:eastAsia="en-PH"/>
         </w:rPr>
       </w:pPr>
+      <m:oMathPara>
+        <m:oMath>
+          <m:r>
+            <w:rPr>
+              <w:rFonts w:ascii="Cambria Math" w:eastAsia="Times New Roman" w:hAnsi="Cambria Math" w:cs="Times New Roman"/>
+              <w:sz w:val="24"/>
+              <w:szCs w:val="24"/>
+              <w:lang w:eastAsia="en-PH"/>
+            </w:rPr>
+            <m:t>PROFIT=</m:t>
+          </m:r>
+          <m:sSub>
+            <m:sSubPr>
+              <m:ctrlPr>
+                <w:rPr>
+                  <w:rFonts w:ascii="Cambria Math" w:eastAsia="Times New Roman" w:hAnsi="Cambria Math" w:cs="Times New Roman"/>
+                  <w:i/>
+                  <w:sz w:val="24"/>
+                  <w:szCs w:val="24"/>
+                  <w:lang w:eastAsia="en-PH"/>
+                </w:rPr>
+              </m:ctrlPr>
+            </m:sSubPr>
+            <m:e>
+              <m:r>
+                <w:rPr>
+                  <w:rFonts w:ascii="Cambria Math" w:eastAsia="Times New Roman" w:hAnsi="Cambria Math" w:cs="Times New Roman"/>
+                  <w:sz w:val="24"/>
+                  <w:szCs w:val="24"/>
+                  <w:lang w:eastAsia="en-PH"/>
+                </w:rPr>
+                <m:t>β</m:t>
+              </m:r>
+            </m:e>
+            <m:sub>
+              <m:r>
+                <w:rPr>
+                  <w:rFonts w:ascii="Cambria Math" w:eastAsia="Times New Roman" w:hAnsi="Cambria Math" w:cs="Times New Roman"/>
+                  <w:sz w:val="24"/>
+                  <w:szCs w:val="24"/>
+                  <w:lang w:eastAsia="en-PH"/>
+                </w:rPr>
+                <m:t>0</m:t>
+              </m:r>
+            </m:sub>
+          </m:sSub>
+          <m:r>
+            <w:rPr>
+              <w:rFonts w:ascii="Cambria Math" w:eastAsia="Times New Roman" w:hAnsi="Cambria Math" w:cs="Times New Roman"/>
+              <w:sz w:val="24"/>
+              <w:szCs w:val="24"/>
+              <w:lang w:eastAsia="en-PH"/>
+            </w:rPr>
+            <m:t>+</m:t>
+          </m:r>
+          <m:sSub>
+            <m:sSubPr>
+              <m:ctrlPr>
+                <w:rPr>
+                  <w:rFonts w:ascii="Cambria Math" w:eastAsia="Times New Roman" w:hAnsi="Cambria Math" w:cs="Times New Roman"/>
+                  <w:i/>
+                  <w:sz w:val="24"/>
+                  <w:szCs w:val="24"/>
+                  <w:lang w:eastAsia="en-PH"/>
+                </w:rPr>
+              </m:ctrlPr>
+            </m:sSubPr>
+            <m:e>
+              <m:r>
+                <w:rPr>
+                  <w:rFonts w:ascii="Cambria Math" w:eastAsia="Times New Roman" w:hAnsi="Cambria Math" w:cs="Times New Roman"/>
+                  <w:sz w:val="24"/>
+                  <w:szCs w:val="24"/>
+                  <w:lang w:eastAsia="en-PH"/>
+                </w:rPr>
+                <m:t>β</m:t>
+              </m:r>
+            </m:e>
+            <m:sub>
+              <m:r>
+                <w:rPr>
+                  <w:rFonts w:ascii="Cambria Math" w:eastAsia="Times New Roman" w:hAnsi="Cambria Math" w:cs="Times New Roman"/>
+                  <w:sz w:val="24"/>
+                  <w:szCs w:val="24"/>
+                  <w:lang w:eastAsia="en-PH"/>
+                </w:rPr>
+                <m:t>1</m:t>
+              </m:r>
+            </m:sub>
+          </m:sSub>
+          <m:d>
+            <m:dPr>
+              <m:ctrlPr>
+                <w:rPr>
+                  <w:rFonts w:ascii="Cambria Math" w:eastAsia="Times New Roman" w:hAnsi="Cambria Math" w:cs="Times New Roman"/>
+                  <w:i/>
+                  <w:sz w:val="24"/>
+                  <w:szCs w:val="24"/>
+                  <w:lang w:eastAsia="en-PH"/>
+                </w:rPr>
+              </m:ctrlPr>
+            </m:dPr>
+            <m:e>
+              <m:r>
+                <w:rPr>
+                  <w:rFonts w:ascii="Cambria Math" w:eastAsia="Times New Roman" w:hAnsi="Cambria Math" w:cs="Times New Roman"/>
+                  <w:sz w:val="24"/>
+                  <w:szCs w:val="24"/>
+                  <w:lang w:eastAsia="en-PH"/>
+                </w:rPr>
+                <m:t>RND</m:t>
+              </m:r>
+            </m:e>
+          </m:d>
+          <m:r>
+            <w:rPr>
+              <w:rFonts w:ascii="Cambria Math" w:eastAsia="Times New Roman" w:hAnsi="Cambria Math" w:cs="Times New Roman"/>
+              <w:sz w:val="24"/>
+              <w:szCs w:val="24"/>
+              <w:lang w:eastAsia="en-PH"/>
+            </w:rPr>
+            <m:t>+</m:t>
+          </m:r>
+          <m:sSub>
+            <m:sSubPr>
+              <m:ctrlPr>
+                <w:rPr>
+                  <w:rFonts w:ascii="Cambria Math" w:eastAsia="Times New Roman" w:hAnsi="Cambria Math" w:cs="Times New Roman"/>
+                  <w:i/>
+                  <w:sz w:val="24"/>
+                  <w:szCs w:val="24"/>
+                  <w:lang w:eastAsia="en-PH"/>
+                </w:rPr>
+              </m:ctrlPr>
+            </m:sSubPr>
+            <m:e>
+              <m:r>
+                <w:rPr>
+                  <w:rFonts w:ascii="Cambria Math" w:eastAsia="Times New Roman" w:hAnsi="Cambria Math" w:cs="Times New Roman"/>
+                  <w:sz w:val="24"/>
+                  <w:szCs w:val="24"/>
+                  <w:lang w:eastAsia="en-PH"/>
+                </w:rPr>
+                <m:t>β</m:t>
+              </m:r>
+            </m:e>
+            <m:sub>
+              <m:r>
+                <w:rPr>
+                  <w:rFonts w:ascii="Cambria Math" w:eastAsia="Times New Roman" w:hAnsi="Cambria Math" w:cs="Times New Roman"/>
+                  <w:sz w:val="24"/>
+                  <w:szCs w:val="24"/>
+                  <w:lang w:eastAsia="en-PH"/>
+                </w:rPr>
+                <m:t>2</m:t>
+              </m:r>
+            </m:sub>
+          </m:sSub>
+          <m:d>
+            <m:dPr>
+              <m:ctrlPr>
+                <w:rPr>
+                  <w:rFonts w:ascii="Cambria Math" w:eastAsia="Times New Roman" w:hAnsi="Cambria Math" w:cs="Times New Roman"/>
+                  <w:i/>
+                  <w:sz w:val="24"/>
+                  <w:szCs w:val="24"/>
+                  <w:lang w:eastAsia="en-PH"/>
+                </w:rPr>
+              </m:ctrlPr>
+            </m:dPr>
+            <m:e>
+              <m:r>
+                <w:rPr>
+                  <w:rFonts w:ascii="Cambria Math" w:eastAsia="Times New Roman" w:hAnsi="Cambria Math" w:cs="Times New Roman"/>
+                  <w:sz w:val="24"/>
+                  <w:szCs w:val="24"/>
+                  <w:lang w:eastAsia="en-PH"/>
+                </w:rPr>
+                <m:t>ADMIN</m:t>
+              </m:r>
+            </m:e>
+          </m:d>
+          <m:r>
+            <w:rPr>
+              <w:rFonts w:ascii="Cambria Math" w:eastAsia="Times New Roman" w:hAnsi="Cambria Math" w:cs="Times New Roman"/>
+              <w:sz w:val="24"/>
+              <w:szCs w:val="24"/>
+              <w:lang w:eastAsia="en-PH"/>
+            </w:rPr>
+            <m:t>+</m:t>
+          </m:r>
+          <m:sSub>
+            <m:sSubPr>
+              <m:ctrlPr>
+                <w:rPr>
+                  <w:rFonts w:ascii="Cambria Math" w:eastAsia="Times New Roman" w:hAnsi="Cambria Math" w:cs="Times New Roman"/>
+                  <w:i/>
+                  <w:sz w:val="24"/>
+                  <w:szCs w:val="24"/>
+                  <w:lang w:eastAsia="en-PH"/>
+                </w:rPr>
+              </m:ctrlPr>
+            </m:sSubPr>
+            <m:e>
+              <m:r>
+                <w:rPr>
+                  <w:rFonts w:ascii="Cambria Math" w:eastAsia="Times New Roman" w:hAnsi="Cambria Math" w:cs="Times New Roman"/>
+                  <w:sz w:val="24"/>
+                  <w:szCs w:val="24"/>
+                  <w:lang w:eastAsia="en-PH"/>
+                </w:rPr>
+                <m:t>β</m:t>
+              </m:r>
+            </m:e>
+            <m:sub>
+              <m:r>
+                <w:rPr>
+                  <w:rFonts w:ascii="Cambria Math" w:eastAsia="Times New Roman" w:hAnsi="Cambria Math" w:cs="Times New Roman"/>
+                  <w:sz w:val="24"/>
+                  <w:szCs w:val="24"/>
+                  <w:lang w:eastAsia="en-PH"/>
+                </w:rPr>
+                <m:t>3</m:t>
+              </m:r>
+            </m:sub>
+          </m:sSub>
+          <m:r>
+            <w:rPr>
+              <w:rFonts w:ascii="Cambria Math" w:eastAsia="Times New Roman" w:hAnsi="Cambria Math" w:cs="Times New Roman"/>
+              <w:sz w:val="24"/>
+              <w:szCs w:val="24"/>
+              <w:lang w:eastAsia="en-PH"/>
+            </w:rPr>
+            <m:t>(MKT)</m:t>
+          </m:r>
+        </m:oMath>
+      </m:oMathPara>
+    </w:p>
+    <w:p>
+      <w:pPr>
+        <w:spacing w:after="0" w:line="240" w:lineRule="auto"/>
+        <w:jc w:val="center"/>
+        <w:rPr>
+          <w:rFonts w:ascii="Times New Roman" w:eastAsia="Times New Roman" w:hAnsi="Times New Roman" w:cs="Times New Roman"/>
+          <w:sz w:val="24"/>
+          <w:szCs w:val="24"/>
+          <w:lang w:eastAsia="en-PH"/>
+        </w:rPr>
+      </w:pPr>
       <w:r>
         <w:rPr>
-          <w:rFonts w:ascii="Arial" w:eastAsia="Times New Roman" w:hAnsi="Arial" w:cs="Arial"/>
-          <w:noProof/>
-          <w:color w:val="000000"/>
-          <w:bdr w:val="none" w:sz="0" w:space="0" w:color="auto" w:frame="1"/>
-          <w:lang w:eastAsia="en-PH"/>
-        </w:rPr>
-        <w:drawing>
-          <wp:inline distT="0" distB="0" distL="0" distR="0">
-            <wp:extent cx="3810000" cy="152400"/>
-            <wp:effectExtent l="0" t="0" r="0" b="0"/>
-            <wp:docPr id="3" name="Picture 3" descr="https://lh7-rt.googleusercontent.com/docsz/AD_4nXdA7yYKl6g03rf0gx1sBooYacPjqmSBtUKY2RfBrvha6T7SVUcfojWFYRnpjQ2Enbk2MBwqtdib6vTxP00WWT4_gmebUlSsaTJ4Q04szk42T3FF829BMhkgogeAyAxc9idB7oGGjA?key=HQm2tuXXRIOMCssi7MGEOkN9">
-              <a:hlinkClick xmlns:a="http://schemas.openxmlformats.org/drawingml/2006/main" r:id="rId6"/>
-            </wp:docPr>
-            <wp:cNvGraphicFramePr>
-              <a:graphicFrameLocks xmlns:a="http://schemas.openxmlformats.org/drawingml/2006/main" noChangeAspect="1"/>
-            </wp:cNvGraphicFramePr>
-            <a:graphic xmlns:a="http://schemas.openxmlformats.org/drawingml/2006/main">
-              <a:graphicData uri="http://schemas.openxmlformats.org/drawingml/2006/picture">
-                <pic:pic xmlns:pic="http://schemas.openxmlformats.org/drawingml/2006/picture">
-                  <pic:nvPicPr>
-                    <pic:cNvPr id="0" name="Picture 2" descr="https://lh7-rt.googleusercontent.com/docsz/AD_4nXdA7yYKl6g03rf0gx1sBooYacPjqmSBtUKY2RfBrvha6T7SVUcfojWFYRnpjQ2Enbk2MBwqtdib6vTxP00WWT4_gmebUlSsaTJ4Q04szk42T3FF829BMhkgogeAyAxc9idB7oGGjA?key=HQm2tuXXRIOMCssi7MGEOkN9"/>
-                    <pic:cNvPicPr>
-                      <a:picLocks noChangeAspect="1" noChangeArrowheads="1"/>
-                    </pic:cNvPicPr>
-                  </pic:nvPicPr>
-                  <pic:blipFill>
-                    <a:blip r:embed="rId7" cstate="print">
-                      <a:extLst>
-                        <a:ext uri="{28A0092B-C50C-407E-A947-70E740481C1C}">
-                          <a14:useLocalDpi xmlns:a14="http://schemas.microsoft.com/office/drawing/2010/main" val="0"/>
-                        </a:ext>
-                      </a:extLst>
-                    </a:blip>
-                    <a:srcRect/>
-                    <a:stretch>
-                      <a:fillRect/>
-                    </a:stretch>
-                  </pic:blipFill>
-                  <pic:spPr bwMode="auto">
-                    <a:xfrm>
-                      <a:off x="0" y="0"/>
-                      <a:ext cx="3810000" cy="152400"/>
-                    </a:xfrm>
-                    <a:prstGeom prst="rect">
-                      <a:avLst/>
-                    </a:prstGeom>
-                    <a:noFill/>
-                    <a:ln>
-                      <a:noFill/>
-                    </a:ln>
-                  </pic:spPr>
-                </pic:pic>
-              </a:graphicData>
-            </a:graphic>
-          </wp:inline>
-        </w:drawing>
+          <w:rFonts w:ascii="Times New Roman" w:eastAsia="Times New Roman" w:hAnsi="Times New Roman" w:cs="Times New Roman"/>
+          <w:sz w:val="24"/>
+          <w:szCs w:val="24"/>
+          <w:lang w:eastAsia="en-PH"/>
+        </w:rPr>
+        <w:t>Where:</w:t>
       </w:r>
     </w:p>
     <w:p>
       <w:pPr>
         <w:spacing w:after="0" w:line="240" w:lineRule="auto"/>
+        <w:jc w:val="center"/>
         <w:rPr>
           <w:rFonts w:ascii="Times New Roman" w:eastAsia="Times New Roman" w:hAnsi="Times New Roman" w:cs="Times New Roman"/>
           <w:sz w:val="24"/>
@@ -843,54 +1041,281 @@
           <w:lang w:eastAsia="en-PH"/>
         </w:rPr>
       </w:pPr>
+      <m:oMath>
+        <m:sSub>
+          <m:sSubPr>
+            <m:ctrlPr>
+              <w:rPr>
+                <w:rFonts w:ascii="Cambria Math" w:eastAsia="Times New Roman" w:hAnsi="Cambria Math" w:cs="Times New Roman"/>
+                <w:i/>
+                <w:sz w:val="24"/>
+                <w:szCs w:val="24"/>
+                <w:lang w:eastAsia="en-PH"/>
+              </w:rPr>
+            </m:ctrlPr>
+          </m:sSubPr>
+          <m:e>
+            <m:r>
+              <w:rPr>
+                <w:rFonts w:ascii="Cambria Math" w:eastAsia="Times New Roman" w:hAnsi="Cambria Math" w:cs="Times New Roman"/>
+                <w:sz w:val="24"/>
+                <w:szCs w:val="24"/>
+                <w:lang w:eastAsia="en-PH"/>
+              </w:rPr>
+              <m:t>β</m:t>
+            </m:r>
+          </m:e>
+          <m:sub>
+            <m:r>
+              <w:rPr>
+                <w:rFonts w:ascii="Cambria Math" w:eastAsia="Times New Roman" w:hAnsi="Cambria Math" w:cs="Times New Roman"/>
+                <w:sz w:val="24"/>
+                <w:szCs w:val="24"/>
+                <w:lang w:eastAsia="en-PH"/>
+              </w:rPr>
+              <m:t>0</m:t>
+            </m:r>
+          </m:sub>
+        </m:sSub>
+      </m:oMath>
       <w:r>
         <w:rPr>
-          <w:rFonts w:ascii="Arial" w:eastAsia="Times New Roman" w:hAnsi="Arial" w:cs="Arial"/>
-          <w:color w:val="000000"/>
-          <w:lang w:eastAsia="en-PH"/>
-        </w:rPr>
-        <w:t> Where: β0 - Intercept (constant term) β</w:t>
+          <w:rFonts w:ascii="Times New Roman" w:eastAsia="Times New Roman" w:hAnsi="Times New Roman" w:cs="Times New Roman"/>
+          <w:sz w:val="24"/>
+          <w:szCs w:val="24"/>
+          <w:lang w:eastAsia="en-PH"/>
+        </w:rPr>
+        <w:t xml:space="preserve"> is the intercept or the constant </w:t>
       </w:r>
       <w:proofErr w:type="gramStart"/>
       <w:r>
         <w:rPr>
-          <w:rFonts w:ascii="Arial" w:eastAsia="Times New Roman" w:hAnsi="Arial" w:cs="Arial"/>
-          <w:color w:val="000000"/>
-          <w:lang w:eastAsia="en-PH"/>
-        </w:rPr>
-        <w:t>1,β</w:t>
-      </w:r>
-      <w:proofErr w:type="gramEnd"/>
-      <w:r>
-        <w:rPr>
-          <w:rFonts w:ascii="Arial" w:eastAsia="Times New Roman" w:hAnsi="Arial" w:cs="Arial"/>
-          <w:color w:val="000000"/>
-          <w:lang w:eastAsia="en-PH"/>
-        </w:rPr>
-        <w:t>2,β3 - Coefficients for the predictors</w:t>
-      </w:r>
-    </w:p>
-    <w:p>
-      <w:pPr>
-        <w:spacing w:after="0" w:line="240" w:lineRule="auto"/>
-        <w:rPr>
           <w:rFonts w:ascii="Times New Roman" w:eastAsia="Times New Roman" w:hAnsi="Times New Roman" w:cs="Times New Roman"/>
           <w:sz w:val="24"/>
           <w:szCs w:val="24"/>
           <w:lang w:eastAsia="en-PH"/>
         </w:rPr>
-      </w:pPr>
-    </w:p>
-    <w:p>
-      <w:pPr>
-        <w:spacing w:after="0" w:line="240" w:lineRule="auto"/>
+        <w:t>term</w:t>
+      </w:r>
+      <w:r>
         <w:rPr>
           <w:rFonts w:ascii="Times New Roman" w:eastAsia="Times New Roman" w:hAnsi="Times New Roman" w:cs="Times New Roman"/>
           <w:sz w:val="24"/>
           <w:szCs w:val="24"/>
           <w:lang w:eastAsia="en-PH"/>
         </w:rPr>
-      </w:pPr>
+        <w:t>.</w:t>
+      </w:r>
+      <w:proofErr w:type="gramEnd"/>
+    </w:p>
+    <w:p>
+      <w:pPr>
+        <w:spacing w:after="0" w:line="240" w:lineRule="auto"/>
+        <w:jc w:val="center"/>
+        <w:rPr>
+          <w:rFonts w:ascii="Times New Roman" w:eastAsia="Times New Roman" w:hAnsi="Times New Roman" w:cs="Times New Roman"/>
+          <w:sz w:val="24"/>
+          <w:szCs w:val="24"/>
+          <w:lang w:eastAsia="en-PH"/>
+        </w:rPr>
+      </w:pPr>
+      <m:oMath>
+        <m:sSub>
+          <m:sSubPr>
+            <m:ctrlPr>
+              <w:rPr>
+                <w:rFonts w:ascii="Cambria Math" w:eastAsia="Times New Roman" w:hAnsi="Cambria Math" w:cs="Times New Roman"/>
+                <w:i/>
+                <w:sz w:val="24"/>
+                <w:szCs w:val="24"/>
+                <w:lang w:eastAsia="en-PH"/>
+              </w:rPr>
+            </m:ctrlPr>
+          </m:sSubPr>
+          <m:e>
+            <m:r>
+              <w:rPr>
+                <w:rFonts w:ascii="Cambria Math" w:eastAsia="Times New Roman" w:hAnsi="Cambria Math" w:cs="Times New Roman"/>
+                <w:sz w:val="24"/>
+                <w:szCs w:val="24"/>
+                <w:lang w:eastAsia="en-PH"/>
+              </w:rPr>
+              <m:t>β</m:t>
+            </m:r>
+          </m:e>
+          <m:sub>
+            <m:r>
+              <w:rPr>
+                <w:rFonts w:ascii="Cambria Math" w:eastAsia="Times New Roman" w:hAnsi="Cambria Math" w:cs="Times New Roman"/>
+                <w:sz w:val="24"/>
+                <w:szCs w:val="24"/>
+                <w:lang w:eastAsia="en-PH"/>
+              </w:rPr>
+              <m:t>1</m:t>
+            </m:r>
+          </m:sub>
+        </m:sSub>
+        <m:r>
+          <w:rPr>
+            <w:rFonts w:ascii="Cambria Math" w:eastAsia="Times New Roman" w:hAnsi="Cambria Math" w:cs="Times New Roman"/>
+            <w:sz w:val="24"/>
+            <w:szCs w:val="24"/>
+            <w:lang w:eastAsia="en-PH"/>
+          </w:rPr>
+          <m:t xml:space="preserve">, </m:t>
+        </m:r>
+        <m:sSub>
+          <m:sSubPr>
+            <m:ctrlPr>
+              <w:rPr>
+                <w:rFonts w:ascii="Cambria Math" w:eastAsia="Times New Roman" w:hAnsi="Cambria Math" w:cs="Times New Roman"/>
+                <w:i/>
+                <w:sz w:val="24"/>
+                <w:szCs w:val="24"/>
+                <w:lang w:eastAsia="en-PH"/>
+              </w:rPr>
+            </m:ctrlPr>
+          </m:sSubPr>
+          <m:e>
+            <m:r>
+              <w:rPr>
+                <w:rFonts w:ascii="Cambria Math" w:eastAsia="Times New Roman" w:hAnsi="Cambria Math" w:cs="Times New Roman"/>
+                <w:sz w:val="24"/>
+                <w:szCs w:val="24"/>
+                <w:lang w:eastAsia="en-PH"/>
+              </w:rPr>
+              <m:t>β</m:t>
+            </m:r>
+          </m:e>
+          <m:sub>
+            <m:r>
+              <w:rPr>
+                <w:rFonts w:ascii="Cambria Math" w:eastAsia="Times New Roman" w:hAnsi="Cambria Math" w:cs="Times New Roman"/>
+                <w:sz w:val="24"/>
+                <w:szCs w:val="24"/>
+                <w:lang w:eastAsia="en-PH"/>
+              </w:rPr>
+              <m:t>2</m:t>
+            </m:r>
+          </m:sub>
+        </m:sSub>
+        <m:r>
+          <w:rPr>
+            <w:rFonts w:ascii="Cambria Math" w:eastAsia="Times New Roman" w:hAnsi="Cambria Math" w:cs="Times New Roman"/>
+            <w:sz w:val="24"/>
+            <w:szCs w:val="24"/>
+            <w:lang w:eastAsia="en-PH"/>
+          </w:rPr>
+          <m:t xml:space="preserve">, and </m:t>
+        </m:r>
+        <m:sSub>
+          <m:sSubPr>
+            <m:ctrlPr>
+              <w:rPr>
+                <w:rFonts w:ascii="Cambria Math" w:eastAsia="Times New Roman" w:hAnsi="Cambria Math" w:cs="Times New Roman"/>
+                <w:i/>
+                <w:sz w:val="24"/>
+                <w:szCs w:val="24"/>
+                <w:lang w:eastAsia="en-PH"/>
+              </w:rPr>
+            </m:ctrlPr>
+          </m:sSubPr>
+          <m:e>
+            <m:r>
+              <w:rPr>
+                <w:rFonts w:ascii="Cambria Math" w:eastAsia="Times New Roman" w:hAnsi="Cambria Math" w:cs="Times New Roman"/>
+                <w:sz w:val="24"/>
+                <w:szCs w:val="24"/>
+                <w:lang w:eastAsia="en-PH"/>
+              </w:rPr>
+              <m:t>β</m:t>
+            </m:r>
+          </m:e>
+          <m:sub>
+            <m:r>
+              <w:rPr>
+                <w:rFonts w:ascii="Cambria Math" w:eastAsia="Times New Roman" w:hAnsi="Cambria Math" w:cs="Times New Roman"/>
+                <w:sz w:val="24"/>
+                <w:szCs w:val="24"/>
+                <w:lang w:eastAsia="en-PH"/>
+              </w:rPr>
+              <m:t>3</m:t>
+            </m:r>
+          </m:sub>
+        </m:sSub>
+      </m:oMath>
+      <w:r>
+        <w:rPr>
+          <w:rFonts w:ascii="Times New Roman" w:eastAsia="Times New Roman" w:hAnsi="Times New Roman" w:cs="Times New Roman"/>
+          <w:sz w:val="24"/>
+          <w:szCs w:val="24"/>
+          <w:lang w:eastAsia="en-PH"/>
+        </w:rPr>
+        <w:t xml:space="preserve"> are the coefficients for the </w:t>
+      </w:r>
+      <w:proofErr w:type="gramStart"/>
+      <w:r>
+        <w:rPr>
+          <w:rFonts w:ascii="Times New Roman" w:eastAsia="Times New Roman" w:hAnsi="Times New Roman" w:cs="Times New Roman"/>
+          <w:sz w:val="24"/>
+          <w:szCs w:val="24"/>
+          <w:lang w:eastAsia="en-PH"/>
+        </w:rPr>
+        <w:t>predictors</w:t>
+      </w:r>
+      <w:r>
+        <w:rPr>
+          <w:rFonts w:ascii="Times New Roman" w:eastAsia="Times New Roman" w:hAnsi="Times New Roman" w:cs="Times New Roman"/>
+          <w:sz w:val="24"/>
+          <w:szCs w:val="24"/>
+          <w:lang w:eastAsia="en-PH"/>
+        </w:rPr>
+        <w:t>.</w:t>
+      </w:r>
+      <w:proofErr w:type="gramEnd"/>
+    </w:p>
+    <w:p>
+      <w:pPr>
+        <w:spacing w:after="0" w:line="240" w:lineRule="auto"/>
+        <w:jc w:val="center"/>
+        <w:rPr>
+          <w:rFonts w:ascii="Times New Roman" w:eastAsia="Times New Roman" w:hAnsi="Times New Roman" w:cs="Times New Roman"/>
+          <w:sz w:val="24"/>
+          <w:szCs w:val="24"/>
+          <w:lang w:eastAsia="en-PH"/>
+        </w:rPr>
+      </w:pPr>
+      <w:bookmarkStart w:id="0" w:name="_GoBack"/>
+      <w:bookmarkEnd w:id="0"/>
+    </w:p>
+    <w:p>
+      <w:pPr>
+        <w:spacing w:after="0" w:line="240" w:lineRule="auto"/>
+        <w:rPr>
+          <w:rFonts w:ascii="Times New Roman" w:eastAsia="Times New Roman" w:hAnsi="Times New Roman" w:cs="Times New Roman"/>
+          <w:sz w:val="24"/>
+          <w:szCs w:val="24"/>
+          <w:lang w:eastAsia="en-PH"/>
+        </w:rPr>
+      </w:pPr>
+      <w:r>
+        <w:rPr>
+          <w:rFonts w:ascii="Arial" w:eastAsia="Times New Roman" w:hAnsi="Arial" w:cs="Arial"/>
+          <w:color w:val="000000"/>
+          <w:lang w:eastAsia="en-PH"/>
+        </w:rPr>
+        <w:t xml:space="preserve">Using the R </w:t>
+      </w:r>
+      <w:proofErr w:type="spellStart"/>
+      <w:proofErr w:type="gramStart"/>
+      <w:r>
+        <w:rPr>
+          <w:rFonts w:ascii="Arial" w:eastAsia="Times New Roman" w:hAnsi="Arial" w:cs="Arial"/>
+          <w:color w:val="000000"/>
+          <w:lang w:eastAsia="en-PH"/>
+        </w:rPr>
+        <w:t>software;</w:t>
+      </w:r>
       <w:r>
         <w:rPr>
           <w:rFonts w:ascii="Arial" w:eastAsia="Times New Roman" w:hAnsi="Arial" w:cs="Arial"/>
@@ -899,7 +1324,19 @@
           <w:color w:val="000000"/>
           <w:lang w:eastAsia="en-PH"/>
         </w:rPr>
-        <w:t>R script;</w:t>
+        <w:t>R</w:t>
+      </w:r>
+      <w:proofErr w:type="spellEnd"/>
+      <w:proofErr w:type="gramEnd"/>
+      <w:r>
+        <w:rPr>
+          <w:rFonts w:ascii="Arial" w:eastAsia="Times New Roman" w:hAnsi="Arial" w:cs="Arial"/>
+          <w:i/>
+          <w:iCs/>
+          <w:color w:val="000000"/>
+          <w:lang w:eastAsia="en-PH"/>
+        </w:rPr>
+        <w:t xml:space="preserve"> script;</w:t>
       </w:r>
     </w:p>
     <w:p>
@@ -940,7 +1377,7 @@
                     </pic:cNvPicPr>
                   </pic:nvPicPr>
                   <pic:blipFill>
-                    <a:blip r:embed="rId8">
+                    <a:blip r:embed="rId6">
                       <a:extLst>
                         <a:ext uri="{28A0092B-C50C-407E-A947-70E740481C1C}">
                           <a14:useLocalDpi xmlns:a14="http://schemas.microsoft.com/office/drawing/2010/main" val="0"/>
@@ -1003,8 +1440,6 @@
         </w:rPr>
         <w:t>Result;</w:t>
       </w:r>
-      <w:bookmarkStart w:id="0" w:name="_GoBack"/>
-      <w:bookmarkEnd w:id="0"/>
     </w:p>
     <w:p>
       <w:pPr>
@@ -1043,7 +1478,7 @@
                     </pic:cNvPicPr>
                   </pic:nvPicPr>
                   <pic:blipFill>
-                    <a:blip r:embed="rId9">
+                    <a:blip r:embed="rId7">
                       <a:extLst>
                         <a:ext uri="{28A0092B-C50C-407E-A947-70E740481C1C}">
                           <a14:useLocalDpi xmlns:a14="http://schemas.microsoft.com/office/drawing/2010/main" val="0"/>
@@ -5689,6 +6124,16 @@
       <w:lang w:eastAsia="en-PH"/>
     </w:rPr>
   </w:style>
+  <w:style w:type="character" w:styleId="PlaceholderText">
+    <w:name w:val="Placeholder Text"/>
+    <w:basedOn w:val="DefaultParagraphFont"/>
+    <w:uiPriority w:val="99"/>
+    <w:semiHidden/>
+    <w:rsid w:val="00A15B65"/>
+    <w:rPr>
+      <w:color w:val="808080"/>
+    </w:rPr>
+  </w:style>
 </w:styles>
 </file>
 

</xml_diff>

<commit_message>
Added Results draft for item 2
</commit_message>
<xml_diff>
--- a/regre.docx
+++ b/regre.docx
@@ -1285,8 +1285,6 @@
           <w:lang w:eastAsia="en-PH"/>
         </w:rPr>
       </w:pPr>
-      <w:bookmarkStart w:id="0" w:name="_GoBack"/>
-      <w:bookmarkEnd w:id="0"/>
     </w:p>
     <w:p>
       <w:pPr>
@@ -1453,13 +1451,466 @@
       </w:pPr>
       <w:r>
         <w:rPr>
+          <w:noProof/>
+          <w:lang w:eastAsia="en-PH"/>
+        </w:rPr>
+        <w:lastRenderedPageBreak/>
+        <mc:AlternateContent>
+          <mc:Choice Requires="wps">
+            <w:drawing>
+              <wp:anchor distT="0" distB="0" distL="114300" distR="114300" simplePos="0" relativeHeight="251667456" behindDoc="0" locked="0" layoutInCell="1" allowOverlap="1" wp14:anchorId="59A17D9E" wp14:editId="235D0D89">
+                <wp:simplePos x="0" y="0"/>
+                <wp:positionH relativeFrom="column">
+                  <wp:posOffset>83820</wp:posOffset>
+                </wp:positionH>
+                <wp:positionV relativeFrom="paragraph">
+                  <wp:posOffset>1897380</wp:posOffset>
+                </wp:positionV>
+                <wp:extent cx="1775460" cy="175260"/>
+                <wp:effectExtent l="0" t="0" r="15240" b="15240"/>
+                <wp:wrapNone/>
+                <wp:docPr id="11" name="Rectangle 11"/>
+                <wp:cNvGraphicFramePr/>
+                <a:graphic xmlns:a="http://schemas.openxmlformats.org/drawingml/2006/main">
+                  <a:graphicData uri="http://schemas.microsoft.com/office/word/2010/wordprocessingShape">
+                    <wps:wsp>
+                      <wps:cNvSpPr/>
+                      <wps:spPr>
+                        <a:xfrm>
+                          <a:off x="0" y="0"/>
+                          <a:ext cx="1775460" cy="175260"/>
+                        </a:xfrm>
+                        <a:prstGeom prst="rect">
+                          <a:avLst/>
+                        </a:prstGeom>
+                        <a:noFill/>
+                        <a:ln>
+                          <a:solidFill>
+                            <a:srgbClr val="FF0000"/>
+                          </a:solidFill>
+                        </a:ln>
+                      </wps:spPr>
+                      <wps:style>
+                        <a:lnRef idx="2">
+                          <a:schemeClr val="accent1">
+                            <a:shade val="50000"/>
+                          </a:schemeClr>
+                        </a:lnRef>
+                        <a:fillRef idx="1">
+                          <a:schemeClr val="accent1"/>
+                        </a:fillRef>
+                        <a:effectRef idx="0">
+                          <a:schemeClr val="accent1"/>
+                        </a:effectRef>
+                        <a:fontRef idx="minor">
+                          <a:schemeClr val="lt1"/>
+                        </a:fontRef>
+                      </wps:style>
+                      <wps:bodyPr rot="0" spcFirstLastPara="0" vertOverflow="overflow" horzOverflow="overflow" vert="horz" wrap="square" lIns="91440" tIns="45720" rIns="91440" bIns="45720" numCol="1" spcCol="0" rtlCol="0" fromWordArt="0" anchor="ctr" anchorCtr="0" forceAA="0" compatLnSpc="1">
+                        <a:prstTxWarp prst="textNoShape">
+                          <a:avLst/>
+                        </a:prstTxWarp>
+                        <a:noAutofit/>
+                      </wps:bodyPr>
+                    </wps:wsp>
+                  </a:graphicData>
+                </a:graphic>
+                <wp14:sizeRelH relativeFrom="margin">
+                  <wp14:pctWidth>0</wp14:pctWidth>
+                </wp14:sizeRelH>
+              </wp:anchor>
+            </w:drawing>
+          </mc:Choice>
+          <mc:Fallback>
+            <w:pict>
+              <v:rect w14:anchorId="3FA0697A" id="Rectangle 11" o:spid="_x0000_s1026" style="position:absolute;margin-left:6.6pt;margin-top:149.4pt;width:139.8pt;height:13.8pt;z-index:251667456;visibility:visible;mso-wrap-style:square;mso-width-percent:0;mso-wrap-distance-left:9pt;mso-wrap-distance-top:0;mso-wrap-distance-right:9pt;mso-wrap-distance-bottom:0;mso-position-horizontal:absolute;mso-position-horizontal-relative:text;mso-position-vertical:absolute;mso-position-vertical-relative:text;mso-width-percent:0;mso-width-relative:margin;v-text-anchor:middle" o:gfxdata="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" filled="f" strokecolor="red" strokeweight="1pt"/>
+            </w:pict>
+          </mc:Fallback>
+        </mc:AlternateContent>
+      </w:r>
+      <w:r>
+        <w:rPr>
+          <w:noProof/>
+          <w:lang w:eastAsia="en-PH"/>
+        </w:rPr>
+        <mc:AlternateContent>
+          <mc:Choice Requires="wps">
+            <w:drawing>
+              <wp:anchor distT="0" distB="0" distL="114300" distR="114300" simplePos="0" relativeHeight="251665408" behindDoc="0" locked="0" layoutInCell="1" allowOverlap="1" wp14:anchorId="513722BB" wp14:editId="4B3C4D42">
+                <wp:simplePos x="0" y="0"/>
+                <wp:positionH relativeFrom="column">
+                  <wp:posOffset>83820</wp:posOffset>
+                </wp:positionH>
+                <wp:positionV relativeFrom="paragraph">
+                  <wp:posOffset>1737360</wp:posOffset>
+                </wp:positionV>
+                <wp:extent cx="1775460" cy="175260"/>
+                <wp:effectExtent l="0" t="0" r="15240" b="15240"/>
+                <wp:wrapNone/>
+                <wp:docPr id="10" name="Rectangle 10"/>
+                <wp:cNvGraphicFramePr/>
+                <a:graphic xmlns:a="http://schemas.openxmlformats.org/drawingml/2006/main">
+                  <a:graphicData uri="http://schemas.microsoft.com/office/word/2010/wordprocessingShape">
+                    <wps:wsp>
+                      <wps:cNvSpPr/>
+                      <wps:spPr>
+                        <a:xfrm>
+                          <a:off x="0" y="0"/>
+                          <a:ext cx="1775460" cy="175260"/>
+                        </a:xfrm>
+                        <a:prstGeom prst="rect">
+                          <a:avLst/>
+                        </a:prstGeom>
+                        <a:noFill/>
+                        <a:ln>
+                          <a:solidFill>
+                            <a:srgbClr val="FF0000"/>
+                          </a:solidFill>
+                        </a:ln>
+                      </wps:spPr>
+                      <wps:style>
+                        <a:lnRef idx="2">
+                          <a:schemeClr val="accent1">
+                            <a:shade val="50000"/>
+                          </a:schemeClr>
+                        </a:lnRef>
+                        <a:fillRef idx="1">
+                          <a:schemeClr val="accent1"/>
+                        </a:fillRef>
+                        <a:effectRef idx="0">
+                          <a:schemeClr val="accent1"/>
+                        </a:effectRef>
+                        <a:fontRef idx="minor">
+                          <a:schemeClr val="lt1"/>
+                        </a:fontRef>
+                      </wps:style>
+                      <wps:bodyPr rot="0" spcFirstLastPara="0" vertOverflow="overflow" horzOverflow="overflow" vert="horz" wrap="square" lIns="91440" tIns="45720" rIns="91440" bIns="45720" numCol="1" spcCol="0" rtlCol="0" fromWordArt="0" anchor="ctr" anchorCtr="0" forceAA="0" compatLnSpc="1">
+                        <a:prstTxWarp prst="textNoShape">
+                          <a:avLst/>
+                        </a:prstTxWarp>
+                        <a:noAutofit/>
+                      </wps:bodyPr>
+                    </wps:wsp>
+                  </a:graphicData>
+                </a:graphic>
+                <wp14:sizeRelH relativeFrom="margin">
+                  <wp14:pctWidth>0</wp14:pctWidth>
+                </wp14:sizeRelH>
+              </wp:anchor>
+            </w:drawing>
+          </mc:Choice>
+          <mc:Fallback>
+            <w:pict>
+              <v:rect w14:anchorId="6C1B5CDE" id="Rectangle 10" o:spid="_x0000_s1026" style="position:absolute;margin-left:6.6pt;margin-top:136.8pt;width:139.8pt;height:13.8pt;z-index:251665408;visibility:visible;mso-wrap-style:square;mso-width-percent:0;mso-wrap-distance-left:9pt;mso-wrap-distance-top:0;mso-wrap-distance-right:9pt;mso-wrap-distance-bottom:0;mso-position-horizontal:absolute;mso-position-horizontal-relative:text;mso-position-vertical:absolute;mso-position-vertical-relative:text;mso-width-percent:0;mso-width-relative:margin;v-text-anchor:middle" o:gfxdata="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" filled="f" strokecolor="red" strokeweight="1pt"/>
+            </w:pict>
+          </mc:Fallback>
+        </mc:AlternateContent>
+      </w:r>
+      <w:r>
+        <w:rPr>
+          <w:noProof/>
+          <w:lang w:eastAsia="en-PH"/>
+        </w:rPr>
+        <mc:AlternateContent>
+          <mc:Choice Requires="wps">
+            <w:drawing>
+              <wp:anchor distT="0" distB="0" distL="114300" distR="114300" simplePos="0" relativeHeight="251663360" behindDoc="0" locked="0" layoutInCell="1" allowOverlap="1" wp14:anchorId="3FFA7F99" wp14:editId="07FDE5A1">
+                <wp:simplePos x="0" y="0"/>
+                <wp:positionH relativeFrom="column">
+                  <wp:posOffset>83820</wp:posOffset>
+                </wp:positionH>
+                <wp:positionV relativeFrom="paragraph">
+                  <wp:posOffset>1562100</wp:posOffset>
+                </wp:positionV>
+                <wp:extent cx="1775460" cy="175260"/>
+                <wp:effectExtent l="0" t="0" r="15240" b="15240"/>
+                <wp:wrapNone/>
+                <wp:docPr id="9" name="Rectangle 9"/>
+                <wp:cNvGraphicFramePr/>
+                <a:graphic xmlns:a="http://schemas.openxmlformats.org/drawingml/2006/main">
+                  <a:graphicData uri="http://schemas.microsoft.com/office/word/2010/wordprocessingShape">
+                    <wps:wsp>
+                      <wps:cNvSpPr/>
+                      <wps:spPr>
+                        <a:xfrm>
+                          <a:off x="0" y="0"/>
+                          <a:ext cx="1775460" cy="175260"/>
+                        </a:xfrm>
+                        <a:prstGeom prst="rect">
+                          <a:avLst/>
+                        </a:prstGeom>
+                        <a:noFill/>
+                        <a:ln>
+                          <a:solidFill>
+                            <a:srgbClr val="FF0000"/>
+                          </a:solidFill>
+                        </a:ln>
+                      </wps:spPr>
+                      <wps:style>
+                        <a:lnRef idx="2">
+                          <a:schemeClr val="accent1">
+                            <a:shade val="50000"/>
+                          </a:schemeClr>
+                        </a:lnRef>
+                        <a:fillRef idx="1">
+                          <a:schemeClr val="accent1"/>
+                        </a:fillRef>
+                        <a:effectRef idx="0">
+                          <a:schemeClr val="accent1"/>
+                        </a:effectRef>
+                        <a:fontRef idx="minor">
+                          <a:schemeClr val="lt1"/>
+                        </a:fontRef>
+                      </wps:style>
+                      <wps:bodyPr rot="0" spcFirstLastPara="0" vertOverflow="overflow" horzOverflow="overflow" vert="horz" wrap="square" lIns="91440" tIns="45720" rIns="91440" bIns="45720" numCol="1" spcCol="0" rtlCol="0" fromWordArt="0" anchor="ctr" anchorCtr="0" forceAA="0" compatLnSpc="1">
+                        <a:prstTxWarp prst="textNoShape">
+                          <a:avLst/>
+                        </a:prstTxWarp>
+                        <a:noAutofit/>
+                      </wps:bodyPr>
+                    </wps:wsp>
+                  </a:graphicData>
+                </a:graphic>
+                <wp14:sizeRelH relativeFrom="margin">
+                  <wp14:pctWidth>0</wp14:pctWidth>
+                </wp14:sizeRelH>
+              </wp:anchor>
+            </w:drawing>
+          </mc:Choice>
+          <mc:Fallback>
+            <w:pict>
+              <v:rect w14:anchorId="488C2AA1" id="Rectangle 9" o:spid="_x0000_s1026" style="position:absolute;margin-left:6.6pt;margin-top:123pt;width:139.8pt;height:13.8pt;z-index:251663360;visibility:visible;mso-wrap-style:square;mso-width-percent:0;mso-wrap-distance-left:9pt;mso-wrap-distance-top:0;mso-wrap-distance-right:9pt;mso-wrap-distance-bottom:0;mso-position-horizontal:absolute;mso-position-horizontal-relative:text;mso-position-vertical:absolute;mso-position-vertical-relative:text;mso-width-percent:0;mso-width-relative:margin;v-text-anchor:middle" o:gfxdata="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" filled="f" strokecolor="red" strokeweight="1pt"/>
+            </w:pict>
+          </mc:Fallback>
+        </mc:AlternateContent>
+      </w:r>
+      <w:r>
+        <w:rPr>
+          <w:rFonts w:ascii="Arial" w:eastAsia="Times New Roman" w:hAnsi="Arial" w:cs="Arial"/>
+          <w:noProof/>
+          <w:color w:val="000000"/>
+          <w:lang w:eastAsia="en-PH"/>
+        </w:rPr>
+        <mc:AlternateContent>
+          <mc:Choice Requires="wpg">
+            <w:drawing>
+              <wp:anchor distT="0" distB="0" distL="114300" distR="114300" simplePos="0" relativeHeight="251661312" behindDoc="0" locked="0" layoutInCell="1" allowOverlap="1">
+                <wp:simplePos x="0" y="0"/>
+                <wp:positionH relativeFrom="column">
+                  <wp:posOffset>2766060</wp:posOffset>
+                </wp:positionH>
+                <wp:positionV relativeFrom="paragraph">
+                  <wp:posOffset>2727960</wp:posOffset>
+                </wp:positionV>
+                <wp:extent cx="1804035" cy="259080"/>
+                <wp:effectExtent l="0" t="0" r="0" b="26670"/>
+                <wp:wrapNone/>
+                <wp:docPr id="8" name="Group 8"/>
+                <wp:cNvGraphicFramePr/>
+                <a:graphic xmlns:a="http://schemas.openxmlformats.org/drawingml/2006/main">
+                  <a:graphicData uri="http://schemas.microsoft.com/office/word/2010/wordprocessingGroup">
+                    <wpg:wgp>
+                      <wpg:cNvGrpSpPr/>
+                      <wpg:grpSpPr>
+                        <a:xfrm>
+                          <a:off x="0" y="0"/>
+                          <a:ext cx="1804035" cy="259080"/>
+                          <a:chOff x="0" y="0"/>
+                          <a:chExt cx="1804035" cy="259080"/>
+                        </a:xfrm>
+                      </wpg:grpSpPr>
+                      <wps:wsp>
+                        <wps:cNvPr id="5" name="Rectangle 5"/>
+                        <wps:cNvSpPr/>
+                        <wps:spPr>
+                          <a:xfrm>
+                            <a:off x="0" y="83820"/>
+                            <a:ext cx="1546860" cy="175260"/>
+                          </a:xfrm>
+                          <a:prstGeom prst="rect">
+                            <a:avLst/>
+                          </a:prstGeom>
+                          <a:noFill/>
+                          <a:ln>
+                            <a:solidFill>
+                              <a:srgbClr val="FF0000"/>
+                            </a:solidFill>
+                          </a:ln>
+                        </wps:spPr>
+                        <wps:style>
+                          <a:lnRef idx="2">
+                            <a:schemeClr val="accent1">
+                              <a:shade val="50000"/>
+                            </a:schemeClr>
+                          </a:lnRef>
+                          <a:fillRef idx="1">
+                            <a:schemeClr val="accent1"/>
+                          </a:fillRef>
+                          <a:effectRef idx="0">
+                            <a:schemeClr val="accent1"/>
+                          </a:effectRef>
+                          <a:fontRef idx="minor">
+                            <a:schemeClr val="lt1"/>
+                          </a:fontRef>
+                        </wps:style>
+                        <wps:bodyPr rot="0" spcFirstLastPara="0" vertOverflow="overflow" horzOverflow="overflow" vert="horz" wrap="square" lIns="91440" tIns="45720" rIns="91440" bIns="45720" numCol="1" spcCol="0" rtlCol="0" fromWordArt="0" anchor="ctr" anchorCtr="0" forceAA="0" compatLnSpc="1">
+                          <a:prstTxWarp prst="textNoShape">
+                            <a:avLst/>
+                          </a:prstTxWarp>
+                          <a:noAutofit/>
+                        </wps:bodyPr>
+                      </wps:wsp>
+                      <wps:wsp>
+                        <wps:cNvPr id="6" name="Text Box 6"/>
+                        <wps:cNvSpPr txBox="1"/>
+                        <wps:spPr>
+                          <a:xfrm>
+                            <a:off x="1493520" y="0"/>
+                            <a:ext cx="310515" cy="240665"/>
+                          </a:xfrm>
+                          <a:prstGeom prst="rect">
+                            <a:avLst/>
+                          </a:prstGeom>
+                          <a:noFill/>
+                          <a:ln>
+                            <a:noFill/>
+                          </a:ln>
+                        </wps:spPr>
+                        <wps:txbx>
+                          <w:txbxContent>
+                            <w:p>
+                              <w:pPr>
+                                <w:spacing w:after="0" w:line="240" w:lineRule="auto"/>
+                                <w:jc w:val="center"/>
+                                <w:rPr>
+                                  <w:rFonts w:ascii="Arial" w:eastAsia="Times New Roman" w:hAnsi="Arial" w:cs="Arial"/>
+                                  <w:noProof/>
+                                  <w:color w:val="FF0000"/>
+                                  <w:sz w:val="18"/>
+                                  <w:szCs w:val="72"/>
+                                  <w:lang w:val="en-US"/>
+                                  <w14:shadow w14:blurRad="38100" w14:dist="19050" w14:dir="2700000" w14:sx="100000" w14:sy="100000" w14:kx="0" w14:ky="0" w14:algn="tl">
+                                    <w14:schemeClr w14:val="dk1">
+                                      <w14:alpha w14:val="60000"/>
+                                    </w14:schemeClr>
+                                  </w14:shadow>
+                                  <w14:textOutline w14:w="0" w14:cap="flat" w14:cmpd="sng" w14:algn="ctr">
+                                    <w14:noFill/>
+                                    <w14:prstDash w14:val="solid"/>
+                                    <w14:round/>
+                                  </w14:textOutline>
+                                </w:rPr>
+                              </w:pPr>
+                              <w:r>
+                                <w:rPr>
+                                  <w:rFonts w:ascii="Arial" w:eastAsia="Times New Roman" w:hAnsi="Arial" w:cs="Arial"/>
+                                  <w:noProof/>
+                                  <w:color w:val="FF0000"/>
+                                  <w:sz w:val="18"/>
+                                  <w:szCs w:val="72"/>
+                                  <w:lang w:val="en-US"/>
+                                  <w14:shadow w14:blurRad="38100" w14:dist="19050" w14:dir="2700000" w14:sx="100000" w14:sy="100000" w14:kx="0" w14:ky="0" w14:algn="tl">
+                                    <w14:schemeClr w14:val="dk1">
+                                      <w14:alpha w14:val="60000"/>
+                                    </w14:schemeClr>
+                                  </w14:shadow>
+                                  <w14:textOutline w14:w="0" w14:cap="flat" w14:cmpd="sng" w14:algn="ctr">
+                                    <w14:noFill/>
+                                    <w14:prstDash w14:val="solid"/>
+                                    <w14:round/>
+                                  </w14:textOutline>
+                                </w:rPr>
+                                <w:t>[1]</w:t>
+                              </w:r>
+                            </w:p>
+                          </w:txbxContent>
+                        </wps:txbx>
+                        <wps:bodyPr rot="0" spcFirstLastPara="0" vertOverflow="overflow" horzOverflow="overflow" vert="horz" wrap="none" lIns="91440" tIns="45720" rIns="91440" bIns="45720" numCol="1" spcCol="0" rtlCol="0" fromWordArt="0" anchor="t" anchorCtr="0" forceAA="0" compatLnSpc="1">
+                          <a:prstTxWarp prst="textNoShape">
+                            <a:avLst/>
+                          </a:prstTxWarp>
+                          <a:spAutoFit/>
+                        </wps:bodyPr>
+                      </wps:wsp>
+                    </wpg:wgp>
+                  </a:graphicData>
+                </a:graphic>
+              </wp:anchor>
+            </w:drawing>
+          </mc:Choice>
+          <mc:Fallback>
+            <w:pict>
+              <v:group id="Group 8" o:spid="_x0000_s1026" style="position:absolute;margin-left:217.8pt;margin-top:214.8pt;width:142.05pt;height:20.4pt;z-index:251661312" coordsize="18040,2590" o:gfxdata="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">
+                <v:rect id="Rectangle 5" o:spid="_x0000_s1027" style="position:absolute;top:838;width:15468;height:1752;visibility:visible;mso-wrap-style:square;v-text-anchor:middle" o:gfxdata="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" filled="f" strokecolor="red" strokeweight="1pt"/>
+                <v:shapetype id="_x0000_t202" coordsize="21600,21600" o:spt="202" path="m,l,21600r21600,l21600,xe">
+                  <v:stroke joinstyle="miter"/>
+                  <v:path gradientshapeok="t" o:connecttype="rect"/>
+                </v:shapetype>
+                <v:shape id="Text Box 6" o:spid="_x0000_s1028" type="#_x0000_t202" style="position:absolute;left:14935;width:3105;height:2406;visibility:visible;mso-wrap-style:none;v-text-anchor:top" o:gfxdata="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" filled="f" stroked="f">
+                  <v:fill o:detectmouseclick="t"/>
+                  <v:textbox style="mso-fit-shape-to-text:t">
+                    <w:txbxContent>
+                      <w:p>
+                        <w:pPr>
+                          <w:spacing w:after="0" w:line="240" w:lineRule="auto"/>
+                          <w:jc w:val="center"/>
+                          <w:rPr>
+                            <w:rFonts w:ascii="Arial" w:eastAsia="Times New Roman" w:hAnsi="Arial" w:cs="Arial"/>
+                            <w:noProof/>
+                            <w:color w:val="FF0000"/>
+                            <w:sz w:val="18"/>
+                            <w:szCs w:val="72"/>
+                            <w:lang w:val="en-US"/>
+                            <w14:shadow w14:blurRad="38100" w14:dist="19050" w14:dir="2700000" w14:sx="100000" w14:sy="100000" w14:kx="0" w14:ky="0" w14:algn="tl">
+                              <w14:schemeClr w14:val="dk1">
+                                <w14:alpha w14:val="60000"/>
+                              </w14:schemeClr>
+                            </w14:shadow>
+                            <w14:textOutline w14:w="0" w14:cap="flat" w14:cmpd="sng" w14:algn="ctr">
+                              <w14:noFill/>
+                              <w14:prstDash w14:val="solid"/>
+                              <w14:round/>
+                            </w14:textOutline>
+                          </w:rPr>
+                        </w:pPr>
+                        <w:r>
+                          <w:rPr>
+                            <w:rFonts w:ascii="Arial" w:eastAsia="Times New Roman" w:hAnsi="Arial" w:cs="Arial"/>
+                            <w:noProof/>
+                            <w:color w:val="FF0000"/>
+                            <w:sz w:val="18"/>
+                            <w:szCs w:val="72"/>
+                            <w:lang w:val="en-US"/>
+                            <w14:shadow w14:blurRad="38100" w14:dist="19050" w14:dir="2700000" w14:sx="100000" w14:sy="100000" w14:kx="0" w14:ky="0" w14:algn="tl">
+                              <w14:schemeClr w14:val="dk1">
+                                <w14:alpha w14:val="60000"/>
+                              </w14:schemeClr>
+                            </w14:shadow>
+                            <w14:textOutline w14:w="0" w14:cap="flat" w14:cmpd="sng" w14:algn="ctr">
+                              <w14:noFill/>
+                              <w14:prstDash w14:val="solid"/>
+                              <w14:round/>
+                            </w14:textOutline>
+                          </w:rPr>
+                          <w:t>[1]</w:t>
+                        </w:r>
+                      </w:p>
+                    </w:txbxContent>
+                  </v:textbox>
+                </v:shape>
+              </v:group>
+            </w:pict>
+          </mc:Fallback>
+        </mc:AlternateContent>
+      </w:r>
+      <w:r>
+        <w:rPr>
           <w:rFonts w:ascii="Arial" w:eastAsia="Times New Roman" w:hAnsi="Arial" w:cs="Arial"/>
           <w:noProof/>
           <w:color w:val="000000"/>
           <w:bdr w:val="none" w:sz="0" w:space="0" w:color="auto" w:frame="1"/>
           <w:lang w:eastAsia="en-PH"/>
         </w:rPr>
-        <w:lastRenderedPageBreak/>
         <w:drawing>
           <wp:inline distT="0" distB="0" distL="0" distR="0">
             <wp:extent cx="4945380" cy="3063240"/>
@@ -1523,6 +1974,268 @@
     </w:p>
     <w:p>
       <w:pPr>
+        <w:spacing w:before="100" w:beforeAutospacing="1" w:after="100" w:afterAutospacing="1" w:line="240" w:lineRule="auto"/>
+        <w:rPr>
+          <w:rFonts w:ascii="Times New Roman" w:eastAsia="Times New Roman" w:hAnsi="Times New Roman" w:cs="Times New Roman"/>
+          <w:sz w:val="24"/>
+          <w:szCs w:val="24"/>
+          <w:lang w:eastAsia="en-PH"/>
+        </w:rPr>
+      </w:pPr>
+      <w:r>
+        <w:rPr>
+          <w:rFonts w:ascii="Times New Roman" w:eastAsia="Times New Roman" w:hAnsi="Times New Roman" w:cs="Times New Roman"/>
+          <w:sz w:val="24"/>
+          <w:szCs w:val="24"/>
+          <w:lang w:eastAsia="en-PH"/>
+        </w:rPr>
+        <w:t xml:space="preserve">The analysis identifies </w:t>
+      </w:r>
+      <w:r>
+        <w:rPr>
+          <w:rFonts w:ascii="Times New Roman" w:eastAsia="Times New Roman" w:hAnsi="Times New Roman" w:cs="Times New Roman"/>
+          <w:b/>
+          <w:bCs/>
+          <w:sz w:val="24"/>
+          <w:szCs w:val="24"/>
+          <w:lang w:eastAsia="en-PH"/>
+        </w:rPr>
+        <w:t>RND (Research and Development)</w:t>
+      </w:r>
+      <w:r>
+        <w:rPr>
+          <w:rFonts w:ascii="Times New Roman" w:eastAsia="Times New Roman" w:hAnsi="Times New Roman" w:cs="Times New Roman"/>
+          <w:sz w:val="24"/>
+          <w:szCs w:val="24"/>
+          <w:lang w:eastAsia="en-PH"/>
+        </w:rPr>
+        <w:t xml:space="preserve"> as a highly significant predictor of </w:t>
+      </w:r>
+      <w:r>
+        <w:rPr>
+          <w:rFonts w:ascii="Times New Roman" w:eastAsia="Times New Roman" w:hAnsi="Times New Roman" w:cs="Times New Roman"/>
+          <w:b/>
+          <w:bCs/>
+          <w:sz w:val="24"/>
+          <w:szCs w:val="24"/>
+          <w:lang w:eastAsia="en-PH"/>
+        </w:rPr>
+        <w:t>PROFIT</w:t>
+      </w:r>
+      <w:r>
+        <w:rPr>
+          <w:rFonts w:ascii="Times New Roman" w:eastAsia="Times New Roman" w:hAnsi="Times New Roman" w:cs="Times New Roman"/>
+          <w:sz w:val="24"/>
+          <w:szCs w:val="24"/>
+          <w:lang w:eastAsia="en-PH"/>
+        </w:rPr>
+        <w:t xml:space="preserve">, with a p-value of less than </w:t>
+      </w:r>
+      <m:oMath>
+        <m:sSup>
+          <m:sSupPr>
+            <m:ctrlPr>
+              <w:rPr>
+                <w:rFonts w:ascii="Cambria Math" w:eastAsia="Times New Roman" w:hAnsi="Cambria Math" w:cs="Times New Roman"/>
+                <w:i/>
+                <w:sz w:val="24"/>
+                <w:szCs w:val="24"/>
+                <w:lang w:eastAsia="en-PH"/>
+              </w:rPr>
+            </m:ctrlPr>
+          </m:sSupPr>
+          <m:e>
+            <m:r>
+              <w:rPr>
+                <w:rFonts w:ascii="Cambria Math" w:eastAsia="Times New Roman" w:hAnsi="Cambria Math" w:cs="Times New Roman"/>
+                <w:sz w:val="24"/>
+                <w:szCs w:val="24"/>
+                <w:lang w:eastAsia="en-PH"/>
+              </w:rPr>
+              <m:t>2</m:t>
+            </m:r>
+          </m:e>
+          <m:sup>
+            <m:r>
+              <w:rPr>
+                <w:rFonts w:ascii="Cambria Math" w:eastAsia="Times New Roman" w:hAnsi="Cambria Math" w:cs="Times New Roman"/>
+                <w:sz w:val="24"/>
+                <w:szCs w:val="24"/>
+                <w:lang w:eastAsia="en-PH"/>
+              </w:rPr>
+              <m:t>-16</m:t>
+            </m:r>
+          </m:sup>
+        </m:sSup>
+      </m:oMath>
+      <w:r>
+        <w:rPr>
+          <w:rFonts w:ascii="Times New Roman" w:eastAsia="Times New Roman" w:hAnsi="Times New Roman" w:cs="Times New Roman"/>
+          <w:sz w:val="24"/>
+          <w:szCs w:val="24"/>
+          <w:lang w:eastAsia="en-PH"/>
+        </w:rPr>
+        <w:t xml:space="preserve"> </w:t>
+      </w:r>
+      <w:r>
+        <w:rPr>
+          <w:rFonts w:ascii="Times New Roman" w:eastAsia="Times New Roman" w:hAnsi="Times New Roman" w:cs="Times New Roman"/>
+          <w:sz w:val="24"/>
+          <w:szCs w:val="24"/>
+          <w:vertAlign w:val="subscript"/>
+          <w:lang w:eastAsia="en-PH"/>
+        </w:rPr>
+        <w:t>[1]</w:t>
+      </w:r>
+      <w:r>
+        <w:rPr>
+          <w:rFonts w:ascii="Times New Roman" w:eastAsia="Times New Roman" w:hAnsi="Times New Roman" w:cs="Times New Roman"/>
+          <w:sz w:val="24"/>
+          <w:szCs w:val="24"/>
+          <w:lang w:eastAsia="en-PH"/>
+        </w:rPr>
+        <w:t xml:space="preserve">. The beta coefficient for RND is positive </w:t>
+      </w:r>
+      <m:oMath>
+        <m:sSub>
+          <m:sSubPr>
+            <m:ctrlPr>
+              <w:rPr>
+                <w:rFonts w:ascii="Cambria Math" w:eastAsia="Times New Roman" w:hAnsi="Cambria Math" w:cs="Times New Roman"/>
+                <w:i/>
+                <w:sz w:val="24"/>
+                <w:szCs w:val="24"/>
+                <w:lang w:eastAsia="en-PH"/>
+              </w:rPr>
+            </m:ctrlPr>
+          </m:sSubPr>
+          <m:e>
+            <m:r>
+              <w:rPr>
+                <w:rFonts w:ascii="Cambria Math" w:eastAsia="Times New Roman" w:hAnsi="Cambria Math" w:cs="Times New Roman"/>
+                <w:sz w:val="24"/>
+                <w:szCs w:val="24"/>
+                <w:lang w:eastAsia="en-PH"/>
+              </w:rPr>
+              <m:t>(β</m:t>
+            </m:r>
+          </m:e>
+          <m:sub>
+            <m:r>
+              <w:rPr>
+                <w:rFonts w:ascii="Cambria Math" w:eastAsia="Times New Roman" w:hAnsi="Cambria Math" w:cs="Times New Roman"/>
+                <w:sz w:val="24"/>
+                <w:szCs w:val="24"/>
+                <w:lang w:eastAsia="en-PH"/>
+              </w:rPr>
+              <m:t>1</m:t>
+            </m:r>
+          </m:sub>
+        </m:sSub>
+        <m:r>
+          <w:rPr>
+            <w:rFonts w:ascii="Cambria Math" w:eastAsia="Times New Roman" w:hAnsi="Cambria Math" w:cs="Times New Roman"/>
+            <w:sz w:val="24"/>
+            <w:szCs w:val="24"/>
+            <w:lang w:eastAsia="en-PH"/>
+          </w:rPr>
+          <m:t>=</m:t>
+        </m:r>
+        <m:r>
+          <w:rPr>
+            <w:rFonts w:ascii="Cambria Math" w:eastAsia="Times New Roman" w:hAnsi="Cambria Math" w:cs="Times New Roman"/>
+            <w:sz w:val="24"/>
+            <w:szCs w:val="24"/>
+            <w:lang w:eastAsia="en-PH"/>
+          </w:rPr>
+          <m:t>8.057)</m:t>
+        </m:r>
+      </m:oMath>
+      <w:r>
+        <w:rPr>
+          <w:rFonts w:ascii="Times New Roman" w:eastAsia="Times New Roman" w:hAnsi="Times New Roman" w:cs="Times New Roman"/>
+          <w:sz w:val="24"/>
+          <w:szCs w:val="24"/>
+          <w:lang w:eastAsia="en-PH"/>
+        </w:rPr>
+        <w:t xml:space="preserve">, indicating that for every one-unit increase in RND investment, profit increases by 8.057 units, holding all other variables constant. This strong and positive relationship highlights the critical role of R&amp;D in driving profitability. Firms that allocate more resources to R&amp;D often benefit from innovation, improved products, and enhanced competitiveness, which directly contribute to higher profits. </w:t>
+      </w:r>
+      <w:bookmarkStart w:id="0" w:name="_GoBack"/>
+      <w:bookmarkEnd w:id="0"/>
+    </w:p>
+    <w:p>
+      <w:pPr>
+        <w:spacing w:before="100" w:beforeAutospacing="1" w:after="100" w:afterAutospacing="1" w:line="240" w:lineRule="auto"/>
+        <w:rPr>
+          <w:rFonts w:ascii="Times New Roman" w:eastAsia="Times New Roman" w:hAnsi="Times New Roman" w:cs="Times New Roman"/>
+          <w:sz w:val="24"/>
+          <w:szCs w:val="24"/>
+          <w:lang w:eastAsia="en-PH"/>
+        </w:rPr>
+      </w:pPr>
+      <w:r>
+        <w:rPr>
+          <w:rFonts w:ascii="Times New Roman" w:eastAsia="Times New Roman" w:hAnsi="Times New Roman" w:cs="Times New Roman"/>
+          <w:sz w:val="24"/>
+          <w:szCs w:val="24"/>
+          <w:lang w:eastAsia="en-PH"/>
+        </w:rPr>
+        <w:t xml:space="preserve">On the other hand, the variables </w:t>
+      </w:r>
+      <w:r>
+        <w:rPr>
+          <w:rFonts w:ascii="Times New Roman" w:eastAsia="Times New Roman" w:hAnsi="Times New Roman" w:cs="Times New Roman"/>
+          <w:b/>
+          <w:bCs/>
+          <w:sz w:val="24"/>
+          <w:szCs w:val="24"/>
+          <w:lang w:eastAsia="en-PH"/>
+        </w:rPr>
+        <w:t>ADMIN (Administration)</w:t>
+      </w:r>
+      <w:r>
+        <w:rPr>
+          <w:rFonts w:ascii="Times New Roman" w:eastAsia="Times New Roman" w:hAnsi="Times New Roman" w:cs="Times New Roman"/>
+          <w:sz w:val="24"/>
+          <w:szCs w:val="24"/>
+          <w:lang w:eastAsia="en-PH"/>
+        </w:rPr>
+        <w:t xml:space="preserve"> and </w:t>
+      </w:r>
+      <w:r>
+        <w:rPr>
+          <w:rFonts w:ascii="Times New Roman" w:eastAsia="Times New Roman" w:hAnsi="Times New Roman" w:cs="Times New Roman"/>
+          <w:b/>
+          <w:bCs/>
+          <w:sz w:val="24"/>
+          <w:szCs w:val="24"/>
+          <w:lang w:eastAsia="en-PH"/>
+        </w:rPr>
+        <w:t>MKT (Marketing)</w:t>
+      </w:r>
+      <w:r>
+        <w:rPr>
+          <w:rFonts w:ascii="Times New Roman" w:eastAsia="Times New Roman" w:hAnsi="Times New Roman" w:cs="Times New Roman"/>
+          <w:sz w:val="24"/>
+          <w:szCs w:val="24"/>
+          <w:lang w:eastAsia="en-PH"/>
+        </w:rPr>
+        <w:t xml:space="preserve"> are not statistically significant predictors of profit, with p-values of 0.602 and 0.105, respectively. Although ADMIN has a slightly negative coefficient (-0.02682), suggesting a potential minor negative impact of increased administrative expenses on profitability, the effect is not strong enough to draw meaningful conclusions. Similarly, the positive coefficient for MKT (0.02723) suggests a potential link between marketing efforts and profit, but the lack of statistical significance indicates that the effect is inconsistent or negligible in this model.</w:t>
+      </w:r>
+    </w:p>
+    <w:p>
+      <w:pPr>
+        <w:spacing w:after="0" w:line="240" w:lineRule="auto"/>
+        <w:rPr>
+          <w:rFonts w:ascii="Times New Roman" w:eastAsia="Times New Roman" w:hAnsi="Times New Roman" w:cs="Times New Roman"/>
+          <w:sz w:val="24"/>
+          <w:szCs w:val="24"/>
+          <w:lang w:eastAsia="en-PH"/>
+        </w:rPr>
+      </w:pPr>
+    </w:p>
+    <w:p>
+      <w:pPr>
         <w:spacing w:after="0" w:line="240" w:lineRule="auto"/>
         <w:rPr>
           <w:rFonts w:ascii="Times New Roman" w:eastAsia="Times New Roman" w:hAnsi="Times New Roman" w:cs="Times New Roman"/>
@@ -1646,6 +2359,7 @@
           <w:color w:val="000000"/>
           <w:lang w:eastAsia="en-PH"/>
         </w:rPr>
+        <w:lastRenderedPageBreak/>
         <w:t>5. At the end of the detailed handout, before the references, include the following table as a summary.</w:t>
       </w:r>
     </w:p>
@@ -2697,7 +3411,6 @@
                 <w:color w:val="000000"/>
                 <w:lang w:eastAsia="en-PH"/>
               </w:rPr>
-              <w:lastRenderedPageBreak/>
               <w:t>Multicollinearity</w:t>
             </w:r>
             <w:proofErr w:type="spellEnd"/>
@@ -6134,6 +6847,17 @@
       <w:color w:val="808080"/>
     </w:rPr>
   </w:style>
+  <w:style w:type="character" w:styleId="Strong">
+    <w:name w:val="Strong"/>
+    <w:basedOn w:val="DefaultParagraphFont"/>
+    <w:uiPriority w:val="22"/>
+    <w:qFormat/>
+    <w:rsid w:val="007A7E59"/>
+    <w:rPr>
+      <w:b/>
+      <w:bCs/>
+    </w:rPr>
+  </w:style>
 </w:styles>
 </file>
 

</xml_diff>